<commit_message>
update nov at 19
</commit_message>
<xml_diff>
--- a/Nginx_12.docx
+++ b/Nginx_12.docx
@@ -14,16 +14,15 @@
           <w:noProof/>
           <w:lang w:val="en-US"/>
         </w:rPr>
-        <w:t xml:space="preserve"> </w:t>
-      </w:r>
-    </w:p>
-    <w:p>
-      <w:pPr>
+        <w:tab/>
+      </w:r>
+      <w:r>
         <w:rPr>
           <w:noProof/>
           <w:lang w:val="en-US"/>
         </w:rPr>
-      </w:pPr>
+        <w:tab/>
+      </w:r>
       <w:r>
         <w:rPr>
           <w:noProof/>
@@ -34,28 +33,13 @@
       <w:r>
         <w:rPr>
           <w:noProof/>
-          <w:lang w:val="en-US"/>
-        </w:rPr>
-        <w:tab/>
-      </w:r>
-      <w:r>
-        <w:rPr>
-          <w:noProof/>
-          <w:lang w:val="en-US"/>
-        </w:rPr>
-        <w:tab/>
-        <w:t xml:space="preserve">       </w:t>
-      </w:r>
-      <w:r>
-        <w:rPr>
-          <w:noProof/>
-          <w:lang w:val="en-US"/>
+          <w:lang w:val="en-US" w:bidi="hi-IN"/>
         </w:rPr>
         <w:drawing>
-          <wp:inline distT="0" distB="0" distL="0" distR="0" wp14:anchorId="6E5FCB13" wp14:editId="691D16E4">
+          <wp:inline distT="0" distB="0" distL="0" distR="0" wp14:anchorId="42A7B178" wp14:editId="36501C11">
             <wp:extent cx="1930151" cy="600075"/>
             <wp:effectExtent l="0" t="0" r="0" b="0"/>
-            <wp:docPr id="1492332989" name="Picture 2"/>
+            <wp:docPr id="4" name="Picture 2"/>
             <wp:cNvGraphicFramePr>
               <a:graphicFrameLocks xmlns:a="http://schemas.openxmlformats.org/drawingml/2006/main" noChangeAspect="1"/>
             </wp:cNvGraphicFramePr>
@@ -232,9 +216,157 @@
     <w:p>
       <w:pPr>
         <w:rPr>
-          <w:rFonts w:ascii="Times New Roman" w:hAnsi="Times New Roman" w:cs="Times New Roman"/>
-          <w:noProof/>
-          <w:color w:val="000000" w:themeColor="text1"/>
+          <w:noProof/>
+          <w:lang w:val="en-US" w:bidi="hi-IN"/>
+        </w:rPr>
+      </w:pPr>
+    </w:p>
+    <w:p>
+      <w:pPr>
+        <w:rPr>
+          <w:noProof/>
+          <w:lang w:val="en-US" w:bidi="hi-IN"/>
+        </w:rPr>
+      </w:pPr>
+      <w:r>
+        <w:rPr>
+          <w:noProof/>
+          <w:lang w:val="en-US" w:bidi="hi-IN"/>
+        </w:rPr>
+        <w:lastRenderedPageBreak/>
+        <w:drawing>
+          <wp:inline distT="0" distB="0" distL="0" distR="0" wp14:anchorId="3A5178FD" wp14:editId="629B6051">
+            <wp:extent cx="5565775" cy="7202768"/>
+            <wp:effectExtent l="19050" t="0" r="0" b="0"/>
+            <wp:docPr id="2" name="Picture 1" descr="C:\Users\alxne\Downloads\ilovepdf_pages-to-jpg (2)\sem-rep--shrusti-1\sem rep -shrusti (1)_page-0001.jpg"/>
+            <wp:cNvGraphicFramePr>
+              <a:graphicFrameLocks xmlns:a="http://schemas.openxmlformats.org/drawingml/2006/main" noChangeAspect="1"/>
+            </wp:cNvGraphicFramePr>
+            <a:graphic xmlns:a="http://schemas.openxmlformats.org/drawingml/2006/main">
+              <a:graphicData uri="http://schemas.openxmlformats.org/drawingml/2006/picture">
+                <pic:pic xmlns:pic="http://schemas.openxmlformats.org/drawingml/2006/picture">
+                  <pic:nvPicPr>
+                    <pic:cNvPr id="0" name="Picture 1" descr="C:\Users\alxne\Downloads\ilovepdf_pages-to-jpg (2)\sem-rep--shrusti-1\sem rep -shrusti (1)_page-0001.jpg"/>
+                    <pic:cNvPicPr>
+                      <a:picLocks noChangeAspect="1" noChangeArrowheads="1"/>
+                    </pic:cNvPicPr>
+                  </pic:nvPicPr>
+                  <pic:blipFill>
+                    <a:blip r:embed="rId9"/>
+                    <a:srcRect/>
+                    <a:stretch>
+                      <a:fillRect/>
+                    </a:stretch>
+                  </pic:blipFill>
+                  <pic:spPr bwMode="auto">
+                    <a:xfrm>
+                      <a:off x="0" y="0"/>
+                      <a:ext cx="5565775" cy="7202768"/>
+                    </a:xfrm>
+                    <a:prstGeom prst="rect">
+                      <a:avLst/>
+                    </a:prstGeom>
+                    <a:noFill/>
+                    <a:ln w="9525">
+                      <a:noFill/>
+                      <a:miter lim="800000"/>
+                      <a:headEnd/>
+                      <a:tailEnd/>
+                    </a:ln>
+                  </pic:spPr>
+                </pic:pic>
+              </a:graphicData>
+            </a:graphic>
+          </wp:inline>
+        </w:drawing>
+      </w:r>
+    </w:p>
+    <w:p>
+      <w:pPr>
+        <w:rPr>
+          <w:noProof/>
+          <w:lang w:val="en-US" w:bidi="hi-IN"/>
+        </w:rPr>
+      </w:pPr>
+      <w:r>
+        <w:rPr>
+          <w:noProof/>
+          <w:lang w:val="en-US" w:bidi="hi-IN"/>
+        </w:rPr>
+        <w:br w:type="page"/>
+      </w:r>
+    </w:p>
+    <w:p>
+      <w:pPr>
+        <w:rPr>
+          <w:noProof/>
+          <w:lang w:val="en-US" w:bidi="hi-IN"/>
+        </w:rPr>
+      </w:pPr>
+      <w:r>
+        <w:rPr>
+          <w:noProof/>
+          <w:lang w:val="en-US" w:bidi="hi-IN"/>
+        </w:rPr>
+        <w:lastRenderedPageBreak/>
+        <w:drawing>
+          <wp:inline distT="0" distB="0" distL="0" distR="0" wp14:anchorId="7DCAFE88" wp14:editId="6F9391F4">
+            <wp:extent cx="5565775" cy="7202768"/>
+            <wp:effectExtent l="19050" t="0" r="0" b="0"/>
+            <wp:docPr id="3" name="Picture 2" descr="C:\Users\alxne\Downloads\ilovepdf_pages-to-jpg (2)\shrusti-certificate-seminar\shrusti certificate seminar_page-0001.jpg"/>
+            <wp:cNvGraphicFramePr>
+              <a:graphicFrameLocks xmlns:a="http://schemas.openxmlformats.org/drawingml/2006/main" noChangeAspect="1"/>
+            </wp:cNvGraphicFramePr>
+            <a:graphic xmlns:a="http://schemas.openxmlformats.org/drawingml/2006/main">
+              <a:graphicData uri="http://schemas.openxmlformats.org/drawingml/2006/picture">
+                <pic:pic xmlns:pic="http://schemas.openxmlformats.org/drawingml/2006/picture">
+                  <pic:nvPicPr>
+                    <pic:cNvPr id="0" name="Picture 2" descr="C:\Users\alxne\Downloads\ilovepdf_pages-to-jpg (2)\shrusti-certificate-seminar\shrusti certificate seminar_page-0001.jpg"/>
+                    <pic:cNvPicPr>
+                      <a:picLocks noChangeAspect="1" noChangeArrowheads="1"/>
+                    </pic:cNvPicPr>
+                  </pic:nvPicPr>
+                  <pic:blipFill>
+                    <a:blip r:embed="rId10"/>
+                    <a:srcRect/>
+                    <a:stretch>
+                      <a:fillRect/>
+                    </a:stretch>
+                  </pic:blipFill>
+                  <pic:spPr bwMode="auto">
+                    <a:xfrm>
+                      <a:off x="0" y="0"/>
+                      <a:ext cx="5565775" cy="7202768"/>
+                    </a:xfrm>
+                    <a:prstGeom prst="rect">
+                      <a:avLst/>
+                    </a:prstGeom>
+                    <a:noFill/>
+                    <a:ln w="9525">
+                      <a:noFill/>
+                      <a:miter lim="800000"/>
+                      <a:headEnd/>
+                      <a:tailEnd/>
+                    </a:ln>
+                  </pic:spPr>
+                </pic:pic>
+              </a:graphicData>
+            </a:graphic>
+          </wp:inline>
+        </w:drawing>
+      </w:r>
+      <w:r>
+        <w:rPr>
+          <w:noProof/>
+          <w:lang w:val="en-US" w:bidi="hi-IN"/>
+        </w:rPr>
+        <w:br w:type="page"/>
+      </w:r>
+    </w:p>
+    <w:p>
+      <w:pPr>
+        <w:rPr>
+          <w:noProof/>
           <w:lang w:val="en-US"/>
         </w:rPr>
       </w:pPr>
@@ -248,194 +380,13 @@
           <w:lang w:val="en-US"/>
         </w:rPr>
       </w:pPr>
-    </w:p>
-    <w:p>
-      <w:pPr>
+      <w:r>
         <w:rPr>
           <w:rFonts w:ascii="Times New Roman" w:hAnsi="Times New Roman" w:cs="Times New Roman"/>
           <w:noProof/>
           <w:color w:val="000000" w:themeColor="text1"/>
           <w:lang w:val="en-US"/>
         </w:rPr>
-      </w:pPr>
-    </w:p>
-    <w:p>
-      <w:pPr>
-        <w:rPr>
-          <w:rFonts w:ascii="Times New Roman" w:hAnsi="Times New Roman" w:cs="Times New Roman"/>
-          <w:noProof/>
-          <w:color w:val="000000" w:themeColor="text1"/>
-          <w:lang w:val="en-US"/>
-        </w:rPr>
-      </w:pPr>
-    </w:p>
-    <w:p>
-      <w:pPr>
-        <w:rPr>
-          <w:rFonts w:ascii="Times New Roman" w:hAnsi="Times New Roman" w:cs="Times New Roman"/>
-          <w:noProof/>
-          <w:color w:val="000000" w:themeColor="text1"/>
-          <w:lang w:val="en-US"/>
-        </w:rPr>
-      </w:pPr>
-    </w:p>
-    <w:p>
-      <w:pPr>
-        <w:rPr>
-          <w:rFonts w:ascii="Times New Roman" w:hAnsi="Times New Roman" w:cs="Times New Roman"/>
-          <w:noProof/>
-          <w:color w:val="000000" w:themeColor="text1"/>
-          <w:lang w:val="en-US"/>
-        </w:rPr>
-      </w:pPr>
-    </w:p>
-    <w:p>
-      <w:pPr>
-        <w:rPr>
-          <w:rFonts w:ascii="Times New Roman" w:hAnsi="Times New Roman" w:cs="Times New Roman"/>
-          <w:noProof/>
-          <w:color w:val="000000" w:themeColor="text1"/>
-          <w:lang w:val="en-US"/>
-        </w:rPr>
-      </w:pPr>
-    </w:p>
-    <w:p>
-      <w:pPr>
-        <w:rPr>
-          <w:rFonts w:ascii="Times New Roman" w:hAnsi="Times New Roman" w:cs="Times New Roman"/>
-          <w:noProof/>
-          <w:color w:val="000000" w:themeColor="text1"/>
-          <w:lang w:val="en-US"/>
-        </w:rPr>
-      </w:pPr>
-    </w:p>
-    <w:p>
-      <w:pPr>
-        <w:rPr>
-          <w:rFonts w:ascii="Times New Roman" w:hAnsi="Times New Roman" w:cs="Times New Roman"/>
-          <w:noProof/>
-          <w:color w:val="000000" w:themeColor="text1"/>
-          <w:lang w:val="en-US"/>
-        </w:rPr>
-      </w:pPr>
-    </w:p>
-    <w:p>
-      <w:pPr>
-        <w:rPr>
-          <w:rFonts w:ascii="Times New Roman" w:hAnsi="Times New Roman" w:cs="Times New Roman"/>
-          <w:noProof/>
-          <w:color w:val="000000" w:themeColor="text1"/>
-          <w:lang w:val="en-US"/>
-        </w:rPr>
-      </w:pPr>
-    </w:p>
-    <w:p>
-      <w:pPr>
-        <w:rPr>
-          <w:rFonts w:ascii="Times New Roman" w:hAnsi="Times New Roman" w:cs="Times New Roman"/>
-          <w:noProof/>
-          <w:color w:val="000000" w:themeColor="text1"/>
-          <w:lang w:val="en-US"/>
-        </w:rPr>
-      </w:pPr>
-    </w:p>
-    <w:p>
-      <w:pPr>
-        <w:rPr>
-          <w:rFonts w:ascii="Times New Roman" w:hAnsi="Times New Roman" w:cs="Times New Roman"/>
-          <w:noProof/>
-          <w:color w:val="000000" w:themeColor="text1"/>
-          <w:lang w:val="en-US"/>
-        </w:rPr>
-      </w:pPr>
-    </w:p>
-    <w:p>
-      <w:pPr>
-        <w:rPr>
-          <w:rFonts w:ascii="Times New Roman" w:hAnsi="Times New Roman" w:cs="Times New Roman"/>
-          <w:noProof/>
-          <w:color w:val="000000" w:themeColor="text1"/>
-          <w:lang w:val="en-US"/>
-        </w:rPr>
-      </w:pPr>
-    </w:p>
-    <w:p>
-      <w:pPr>
-        <w:rPr>
-          <w:rFonts w:ascii="Times New Roman" w:hAnsi="Times New Roman" w:cs="Times New Roman"/>
-          <w:noProof/>
-          <w:color w:val="000000" w:themeColor="text1"/>
-          <w:lang w:val="en-US"/>
-        </w:rPr>
-      </w:pPr>
-    </w:p>
-    <w:p>
-      <w:pPr>
-        <w:rPr>
-          <w:rFonts w:ascii="Times New Roman" w:hAnsi="Times New Roman" w:cs="Times New Roman"/>
-          <w:noProof/>
-          <w:color w:val="000000" w:themeColor="text1"/>
-          <w:lang w:val="en-US"/>
-        </w:rPr>
-      </w:pPr>
-    </w:p>
-    <w:p>
-      <w:pPr>
-        <w:rPr>
-          <w:rFonts w:ascii="Times New Roman" w:hAnsi="Times New Roman" w:cs="Times New Roman"/>
-          <w:noProof/>
-          <w:color w:val="000000" w:themeColor="text1"/>
-          <w:lang w:val="en-US"/>
-        </w:rPr>
-      </w:pPr>
-    </w:p>
-    <w:p>
-      <w:pPr>
-        <w:rPr>
-          <w:rFonts w:ascii="Times New Roman" w:hAnsi="Times New Roman" w:cs="Times New Roman"/>
-          <w:noProof/>
-          <w:color w:val="000000" w:themeColor="text1"/>
-          <w:lang w:val="en-US"/>
-        </w:rPr>
-      </w:pPr>
-    </w:p>
-    <w:p>
-      <w:pPr>
-        <w:rPr>
-          <w:rFonts w:ascii="Times New Roman" w:hAnsi="Times New Roman" w:cs="Times New Roman"/>
-          <w:noProof/>
-          <w:color w:val="000000" w:themeColor="text1"/>
-          <w:lang w:val="en-US"/>
-        </w:rPr>
-      </w:pPr>
-    </w:p>
-    <w:p>
-      <w:pPr>
-        <w:rPr>
-          <w:rFonts w:ascii="Times New Roman" w:hAnsi="Times New Roman" w:cs="Times New Roman"/>
-          <w:noProof/>
-          <w:color w:val="000000" w:themeColor="text1"/>
-          <w:lang w:val="en-US"/>
-        </w:rPr>
-      </w:pPr>
-    </w:p>
-    <w:p>
-      <w:pPr>
-        <w:rPr>
-          <w:rFonts w:ascii="Times New Roman" w:hAnsi="Times New Roman" w:cs="Times New Roman"/>
-          <w:noProof/>
-          <w:color w:val="000000" w:themeColor="text1"/>
-          <w:lang w:val="en-US"/>
-        </w:rPr>
-      </w:pPr>
-      <w:r>
-        <w:rPr>
-          <w:rFonts w:ascii="Times New Roman" w:hAnsi="Times New Roman" w:cs="Times New Roman"/>
-          <w:noProof/>
-          <w:color w:val="000000" w:themeColor="text1"/>
-          <w:lang w:val="en-US"/>
-        </w:rPr>
-        <w:lastRenderedPageBreak/>
         <w:tab/>
       </w:r>
       <w:r>
@@ -450,7 +401,7 @@
     </w:p>
     <w:tbl>
       <w:tblPr>
-        <w:tblStyle w:val="GridTable4"/>
+        <w:tblStyle w:val="GridTable41"/>
         <w:tblW w:w="0" w:type="auto"/>
         <w:tblLook w:val="04A0" w:firstRow="1" w:lastRow="0" w:firstColumn="1" w:lastColumn="0" w:noHBand="0" w:noVBand="1"/>
       </w:tblPr>
@@ -550,15 +501,6 @@
                 <w:lang w:val="en-US"/>
               </w:rPr>
             </w:pPr>
-            <w:r>
-              <w:rPr>
-                <w:rFonts w:ascii="Times New Roman" w:hAnsi="Times New Roman" w:cs="Times New Roman"/>
-                <w:noProof/>
-                <w:color w:val="000000" w:themeColor="text1"/>
-                <w:lang w:val="en-US"/>
-              </w:rPr>
-              <w:t xml:space="preserve"> </w:t>
-            </w:r>
             <w:r>
               <w:rPr>
                 <w:rFonts w:ascii="Times New Roman" w:hAnsi="Times New Roman" w:cs="Times New Roman"/>
@@ -3039,7 +2981,7 @@
         </w:rPr>
         <w:t xml:space="preserve">Visit the </w:t>
       </w:r>
-      <w:hyperlink r:id="rId9" w:tgtFrame="_new" w:history="1">
+      <w:hyperlink r:id="rId11" w:tgtFrame="_new" w:history="1">
         <w:r>
           <w:rPr>
             <w:rStyle w:val="Hyperlink"/>
@@ -3050,31 +2992,7 @@
             <w:sz w:val="32"/>
             <w:szCs w:val="32"/>
           </w:rPr>
-          <w:t>Nginx Download</w:t>
-        </w:r>
-        <w:r>
-          <w:rPr>
-            <w:rStyle w:val="Hyperlink"/>
-            <w:rFonts w:ascii="Times New Roman" w:hAnsi="Times New Roman" w:cs="Times New Roman"/>
-            <w:b/>
-            <w:bCs/>
-            <w:noProof/>
-            <w:sz w:val="32"/>
-            <w:szCs w:val="32"/>
-          </w:rPr>
-          <w:t>s</w:t>
-        </w:r>
-        <w:r>
-          <w:rPr>
-            <w:rStyle w:val="Hyperlink"/>
-            <w:rFonts w:ascii="Times New Roman" w:hAnsi="Times New Roman" w:cs="Times New Roman"/>
-            <w:b/>
-            <w:bCs/>
-            <w:noProof/>
-            <w:sz w:val="32"/>
-            <w:szCs w:val="32"/>
-          </w:rPr>
-          <w:t xml:space="preserve"> page</w:t>
+          <w:t>Nginx Downloads page</w:t>
         </w:r>
       </w:hyperlink>
       <w:r>
@@ -3125,9 +3043,10 @@
           <w:color w:val="000000" w:themeColor="text1"/>
           <w:sz w:val="32"/>
           <w:szCs w:val="32"/>
+          <w:lang w:val="en-US" w:bidi="hi-IN"/>
         </w:rPr>
         <w:drawing>
-          <wp:inline distT="0" distB="0" distL="0" distR="0" wp14:anchorId="6B241911" wp14:editId="03A5E6F6">
+          <wp:inline distT="0" distB="0" distL="0" distR="0" wp14:anchorId="0B5322DF" wp14:editId="0F6D87C7">
             <wp:extent cx="4886325" cy="2715572"/>
             <wp:effectExtent l="0" t="0" r="0" b="8890"/>
             <wp:docPr id="115321748" name="Picture 3"/>
@@ -3142,7 +3061,7 @@
                     <pic:cNvPicPr/>
                   </pic:nvPicPr>
                   <pic:blipFill>
-                    <a:blip r:embed="rId10">
+                    <a:blip r:embed="rId12">
                       <a:extLst>
                         <a:ext uri="{28A0092B-C50C-407E-A947-70E740481C1C}">
                           <a14:useLocalDpi xmlns:a14="http://schemas.microsoft.com/office/drawing/2010/main" val="0"/>
@@ -3277,9 +3196,10 @@
           <w:color w:val="000000" w:themeColor="text1"/>
           <w:sz w:val="32"/>
           <w:szCs w:val="32"/>
+          <w:lang w:val="en-US" w:bidi="hi-IN"/>
         </w:rPr>
         <w:drawing>
-          <wp:inline distT="0" distB="0" distL="0" distR="0" wp14:anchorId="231AB27E" wp14:editId="3864EEED">
+          <wp:inline distT="0" distB="0" distL="0" distR="0" wp14:anchorId="77FE8AB2" wp14:editId="7B1BD1B6">
             <wp:extent cx="4524375" cy="2359660"/>
             <wp:effectExtent l="0" t="0" r="9525" b="2540"/>
             <wp:docPr id="133732904" name="Picture 1"/>
@@ -3294,7 +3214,7 @@
                     <pic:cNvPicPr/>
                   </pic:nvPicPr>
                   <pic:blipFill>
-                    <a:blip r:embed="rId11"/>
+                    <a:blip r:embed="rId13"/>
                     <a:stretch>
                       <a:fillRect/>
                     </a:stretch>
@@ -3494,9 +3414,10 @@
           <w:color w:val="000000" w:themeColor="text1"/>
           <w:sz w:val="32"/>
           <w:szCs w:val="32"/>
+          <w:lang w:val="en-US" w:bidi="hi-IN"/>
         </w:rPr>
         <w:drawing>
-          <wp:inline distT="0" distB="0" distL="0" distR="0" wp14:anchorId="454C3FCC" wp14:editId="24C67A54">
+          <wp:inline distT="0" distB="0" distL="0" distR="0" wp14:anchorId="7549277A" wp14:editId="127C76F9">
             <wp:extent cx="5638800" cy="1743075"/>
             <wp:effectExtent l="0" t="0" r="0" b="9525"/>
             <wp:docPr id="1550949088" name="Picture 5"/>
@@ -3513,7 +3434,7 @@
                     </pic:cNvPicPr>
                   </pic:nvPicPr>
                   <pic:blipFill>
-                    <a:blip r:embed="rId12">
+                    <a:blip r:embed="rId14">
                       <a:extLst>
                         <a:ext uri="{28A0092B-C50C-407E-A947-70E740481C1C}">
                           <a14:useLocalDpi xmlns:a14="http://schemas.microsoft.com/office/drawing/2010/main" val="0"/>
@@ -3858,9 +3779,10 @@
           <w:color w:val="000000" w:themeColor="text1"/>
           <w:sz w:val="32"/>
           <w:szCs w:val="32"/>
+          <w:lang w:val="en-US" w:bidi="hi-IN"/>
         </w:rPr>
         <w:drawing>
-          <wp:inline distT="0" distB="0" distL="0" distR="0" wp14:anchorId="0C167EE7" wp14:editId="4075272C">
+          <wp:inline distT="0" distB="0" distL="0" distR="0" wp14:anchorId="4BECE77A" wp14:editId="5A7915ED">
             <wp:extent cx="5565775" cy="2964180"/>
             <wp:effectExtent l="0" t="0" r="0" b="7620"/>
             <wp:docPr id="2103253953" name="Picture 6"/>
@@ -3875,7 +3797,7 @@
                     <pic:cNvPicPr/>
                   </pic:nvPicPr>
                   <pic:blipFill>
-                    <a:blip r:embed="rId13">
+                    <a:blip r:embed="rId15">
                       <a:extLst>
                         <a:ext uri="{28A0092B-C50C-407E-A947-70E740481C1C}">
                           <a14:useLocalDpi xmlns:a14="http://schemas.microsoft.com/office/drawing/2010/main" val="0"/>
@@ -4053,20 +3975,6 @@
           <w:lang w:val="en-US"/>
         </w:rPr>
       </w:pPr>
-      <w:r>
-        <w:rPr>
-          <w:rFonts w:ascii="Times New Roman" w:hAnsi="Times New Roman" w:cs="Times New Roman"/>
-          <w:b/>
-          <w:bCs/>
-          <w:noProof/>
-          <w:color w:val="000000" w:themeColor="text1"/>
-          <w:sz w:val="32"/>
-          <w:szCs w:val="32"/>
-          <w:lang w:val="en-US"/>
-        </w:rPr>
-        <w:lastRenderedPageBreak/>
-        <w:t xml:space="preserve"> </w:t>
-      </w:r>
     </w:p>
     <w:p>
       <w:pPr>
@@ -4729,13 +4637,6 @@
       </w:pPr>
       <w:r>
         <w:rPr>
-          <w:sz w:val="32"/>
-          <w:szCs w:val="32"/>
-        </w:rPr>
-        <w:t xml:space="preserve"> </w:t>
-      </w:r>
-      <w:r>
-        <w:rPr>
           <w:rStyle w:val="Strong"/>
           <w:rFonts w:eastAsiaTheme="majorEastAsia"/>
           <w:sz w:val="32"/>
@@ -4980,188 +4881,6 @@
           <w:szCs w:val="32"/>
         </w:rPr>
         <w:t>📺</w:t>
-      </w:r>
-      <w:r>
-        <w:rPr>
-          <w:rFonts w:ascii="Times New Roman" w:hAnsi="Times New Roman" w:cs="Times New Roman"/>
-          <w:noProof/>
-          <w:color w:val="000000" w:themeColor="text1"/>
-          <w:sz w:val="32"/>
-          <w:szCs w:val="32"/>
-        </w:rPr>
-        <w:t xml:space="preserve"> </w:t>
-      </w:r>
-      <w:hyperlink r:id="rId14" w:tgtFrame="_new" w:history="1">
-        <w:r>
-          <w:rPr>
-            <w:rStyle w:val="Hyperlink"/>
-            <w:rFonts w:ascii="Times New Roman" w:hAnsi="Times New Roman" w:cs="Times New Roman"/>
-            <w:noProof/>
-            <w:sz w:val="32"/>
-            <w:szCs w:val="32"/>
-          </w:rPr>
-          <w:t>Watch here</w:t>
-        </w:r>
-      </w:hyperlink>
-    </w:p>
-    <w:p>
-      <w:pPr>
-        <w:numPr>
-          <w:ilvl w:val="0"/>
-          <w:numId w:val="30"/>
-        </w:numPr>
-        <w:spacing w:line="360" w:lineRule="auto"/>
-        <w:rPr>
-          <w:rFonts w:ascii="Times New Roman" w:hAnsi="Times New Roman" w:cs="Times New Roman"/>
-          <w:noProof/>
-          <w:color w:val="000000" w:themeColor="text1"/>
-          <w:sz w:val="32"/>
-          <w:szCs w:val="32"/>
-        </w:rPr>
-      </w:pPr>
-      <w:r>
-        <w:rPr>
-          <w:rFonts w:ascii="Times New Roman" w:hAnsi="Times New Roman" w:cs="Times New Roman"/>
-          <w:b/>
-          <w:bCs/>
-          <w:noProof/>
-          <w:color w:val="000000" w:themeColor="text1"/>
-          <w:sz w:val="32"/>
-          <w:szCs w:val="32"/>
-        </w:rPr>
-        <w:t>Complete NGINX Training | NGINX WebServer</w:t>
-      </w:r>
-      <w:r>
-        <w:rPr>
-          <w:rFonts w:ascii="Times New Roman" w:hAnsi="Times New Roman" w:cs="Times New Roman"/>
-          <w:noProof/>
-          <w:color w:val="000000" w:themeColor="text1"/>
-          <w:sz w:val="32"/>
-          <w:szCs w:val="32"/>
-        </w:rPr>
-        <w:br/>
-        <w:t>This crash course covers NGINX as a web server, reverse proxy, and load balancer, providing hands-on experience.</w:t>
-      </w:r>
-      <w:r>
-        <w:rPr>
-          <w:rFonts w:ascii="Times New Roman" w:hAnsi="Times New Roman" w:cs="Times New Roman"/>
-          <w:noProof/>
-          <w:color w:val="000000" w:themeColor="text1"/>
-          <w:sz w:val="32"/>
-          <w:szCs w:val="32"/>
-        </w:rPr>
-        <w:br/>
-      </w:r>
-      <w:r>
-        <w:rPr>
-          <w:rFonts w:ascii="Segoe UI Emoji" w:hAnsi="Segoe UI Emoji" w:cs="Segoe UI Emoji"/>
-          <w:noProof/>
-          <w:color w:val="000000" w:themeColor="text1"/>
-          <w:sz w:val="32"/>
-          <w:szCs w:val="32"/>
-        </w:rPr>
-        <w:t>📺</w:t>
-      </w:r>
-      <w:r>
-        <w:rPr>
-          <w:rFonts w:ascii="Times New Roman" w:hAnsi="Times New Roman" w:cs="Times New Roman"/>
-          <w:noProof/>
-          <w:color w:val="000000" w:themeColor="text1"/>
-          <w:sz w:val="32"/>
-          <w:szCs w:val="32"/>
-        </w:rPr>
-        <w:t xml:space="preserve"> </w:t>
-      </w:r>
-      <w:hyperlink r:id="rId15" w:tgtFrame="_new" w:history="1">
-        <w:r>
-          <w:rPr>
-            <w:rStyle w:val="Hyperlink"/>
-            <w:rFonts w:ascii="Times New Roman" w:hAnsi="Times New Roman" w:cs="Times New Roman"/>
-            <w:noProof/>
-            <w:sz w:val="32"/>
-            <w:szCs w:val="32"/>
-          </w:rPr>
-          <w:t>Watch her</w:t>
-        </w:r>
-        <w:r>
-          <w:rPr>
-            <w:rStyle w:val="Hyperlink"/>
-            <w:rFonts w:ascii="Times New Roman" w:hAnsi="Times New Roman" w:cs="Times New Roman"/>
-            <w:noProof/>
-            <w:sz w:val="32"/>
-            <w:szCs w:val="32"/>
-          </w:rPr>
-          <w:t>e</w:t>
-        </w:r>
-      </w:hyperlink>
-    </w:p>
-    <w:p>
-      <w:pPr>
-        <w:numPr>
-          <w:ilvl w:val="0"/>
-          <w:numId w:val="30"/>
-        </w:numPr>
-        <w:spacing w:line="360" w:lineRule="auto"/>
-        <w:rPr>
-          <w:rFonts w:ascii="Times New Roman" w:hAnsi="Times New Roman" w:cs="Times New Roman"/>
-          <w:noProof/>
-          <w:color w:val="000000" w:themeColor="text1"/>
-          <w:sz w:val="32"/>
-          <w:szCs w:val="32"/>
-        </w:rPr>
-      </w:pPr>
-      <w:r>
-        <w:rPr>
-          <w:rFonts w:ascii="Times New Roman" w:hAnsi="Times New Roman" w:cs="Times New Roman"/>
-          <w:b/>
-          <w:bCs/>
-          <w:noProof/>
-          <w:color w:val="000000" w:themeColor="text1"/>
-          <w:sz w:val="32"/>
-          <w:szCs w:val="32"/>
-        </w:rPr>
-        <w:t>Become an NGINX Expert | Full Crash Course</w:t>
-      </w:r>
-      <w:r>
-        <w:rPr>
-          <w:rFonts w:ascii="Times New Roman" w:hAnsi="Times New Roman" w:cs="Times New Roman"/>
-          <w:noProof/>
-          <w:color w:val="000000" w:themeColor="text1"/>
-          <w:sz w:val="32"/>
-          <w:szCs w:val="32"/>
-        </w:rPr>
-        <w:br/>
-        <w:t>An in-depth crash course designed to master every feature of NGINX, including Docker integration.</w:t>
-      </w:r>
-      <w:r>
-        <w:rPr>
-          <w:rFonts w:ascii="Times New Roman" w:hAnsi="Times New Roman" w:cs="Times New Roman"/>
-          <w:noProof/>
-          <w:color w:val="000000" w:themeColor="text1"/>
-          <w:sz w:val="32"/>
-          <w:szCs w:val="32"/>
-        </w:rPr>
-        <w:br/>
-      </w:r>
-      <w:r>
-        <w:rPr>
-          <w:rFonts w:ascii="Segoe UI Emoji" w:hAnsi="Segoe UI Emoji" w:cs="Segoe UI Emoji"/>
-          <w:noProof/>
-          <w:color w:val="000000" w:themeColor="text1"/>
-          <w:sz w:val="32"/>
-          <w:szCs w:val="32"/>
-        </w:rPr>
-        <w:t>📺</w:t>
-      </w:r>
-      <w:r>
-        <w:rPr>
-          <w:rFonts w:ascii="Times New Roman" w:hAnsi="Times New Roman" w:cs="Times New Roman"/>
-          <w:noProof/>
-          <w:color w:val="000000" w:themeColor="text1"/>
-          <w:sz w:val="32"/>
-          <w:szCs w:val="32"/>
-        </w:rPr>
-        <w:t xml:space="preserve"> </w:t>
       </w:r>
       <w:hyperlink r:id="rId16" w:tgtFrame="_new" w:history="1">
         <w:r>
@@ -5178,6 +4897,148 @@
     </w:p>
     <w:p>
       <w:pPr>
+        <w:numPr>
+          <w:ilvl w:val="0"/>
+          <w:numId w:val="30"/>
+        </w:numPr>
+        <w:spacing w:line="360" w:lineRule="auto"/>
+        <w:rPr>
+          <w:rFonts w:ascii="Times New Roman" w:hAnsi="Times New Roman" w:cs="Times New Roman"/>
+          <w:noProof/>
+          <w:color w:val="000000" w:themeColor="text1"/>
+          <w:sz w:val="32"/>
+          <w:szCs w:val="32"/>
+        </w:rPr>
+      </w:pPr>
+      <w:r>
+        <w:rPr>
+          <w:rFonts w:ascii="Times New Roman" w:hAnsi="Times New Roman" w:cs="Times New Roman"/>
+          <w:b/>
+          <w:bCs/>
+          <w:noProof/>
+          <w:color w:val="000000" w:themeColor="text1"/>
+          <w:sz w:val="32"/>
+          <w:szCs w:val="32"/>
+        </w:rPr>
+        <w:t>Complete NGINX Training | NGINX WebServer</w:t>
+      </w:r>
+      <w:r>
+        <w:rPr>
+          <w:rFonts w:ascii="Times New Roman" w:hAnsi="Times New Roman" w:cs="Times New Roman"/>
+          <w:noProof/>
+          <w:color w:val="000000" w:themeColor="text1"/>
+          <w:sz w:val="32"/>
+          <w:szCs w:val="32"/>
+        </w:rPr>
+        <w:br/>
+        <w:t>This crash course covers NGINX as a web server, reverse proxy, and load balancer, providing hands-on experience.</w:t>
+      </w:r>
+      <w:r>
+        <w:rPr>
+          <w:rFonts w:ascii="Times New Roman" w:hAnsi="Times New Roman" w:cs="Times New Roman"/>
+          <w:noProof/>
+          <w:color w:val="000000" w:themeColor="text1"/>
+          <w:sz w:val="32"/>
+          <w:szCs w:val="32"/>
+        </w:rPr>
+        <w:br/>
+      </w:r>
+      <w:r>
+        <w:rPr>
+          <w:rFonts w:ascii="Segoe UI Emoji" w:hAnsi="Segoe UI Emoji" w:cs="Segoe UI Emoji"/>
+          <w:noProof/>
+          <w:color w:val="000000" w:themeColor="text1"/>
+          <w:sz w:val="32"/>
+          <w:szCs w:val="32"/>
+        </w:rPr>
+        <w:t>📺</w:t>
+      </w:r>
+      <w:hyperlink r:id="rId17" w:tgtFrame="_new" w:history="1">
+        <w:r>
+          <w:rPr>
+            <w:rStyle w:val="Hyperlink"/>
+            <w:rFonts w:ascii="Times New Roman" w:hAnsi="Times New Roman" w:cs="Times New Roman"/>
+            <w:noProof/>
+            <w:sz w:val="32"/>
+            <w:szCs w:val="32"/>
+          </w:rPr>
+          <w:t>Watch here</w:t>
+        </w:r>
+      </w:hyperlink>
+    </w:p>
+    <w:p>
+      <w:pPr>
+        <w:numPr>
+          <w:ilvl w:val="0"/>
+          <w:numId w:val="30"/>
+        </w:numPr>
+        <w:spacing w:line="360" w:lineRule="auto"/>
+        <w:rPr>
+          <w:rFonts w:ascii="Times New Roman" w:hAnsi="Times New Roman" w:cs="Times New Roman"/>
+          <w:noProof/>
+          <w:color w:val="000000" w:themeColor="text1"/>
+          <w:sz w:val="32"/>
+          <w:szCs w:val="32"/>
+        </w:rPr>
+      </w:pPr>
+      <w:r>
+        <w:rPr>
+          <w:rFonts w:ascii="Times New Roman" w:hAnsi="Times New Roman" w:cs="Times New Roman"/>
+          <w:b/>
+          <w:bCs/>
+          <w:noProof/>
+          <w:color w:val="000000" w:themeColor="text1"/>
+          <w:sz w:val="32"/>
+          <w:szCs w:val="32"/>
+        </w:rPr>
+        <w:t>Become an NGINX Expert | Full Crash Course</w:t>
+      </w:r>
+      <w:r>
+        <w:rPr>
+          <w:rFonts w:ascii="Times New Roman" w:hAnsi="Times New Roman" w:cs="Times New Roman"/>
+          <w:noProof/>
+          <w:color w:val="000000" w:themeColor="text1"/>
+          <w:sz w:val="32"/>
+          <w:szCs w:val="32"/>
+        </w:rPr>
+        <w:br/>
+        <w:t>An in-depth crash course designed to master every feature of NGINX, including Docker integration.</w:t>
+      </w:r>
+      <w:r>
+        <w:rPr>
+          <w:rFonts w:ascii="Times New Roman" w:hAnsi="Times New Roman" w:cs="Times New Roman"/>
+          <w:noProof/>
+          <w:color w:val="000000" w:themeColor="text1"/>
+          <w:sz w:val="32"/>
+          <w:szCs w:val="32"/>
+        </w:rPr>
+        <w:br/>
+      </w:r>
+      <w:r>
+        <w:rPr>
+          <w:rFonts w:ascii="Segoe UI Emoji" w:hAnsi="Segoe UI Emoji" w:cs="Segoe UI Emoji"/>
+          <w:noProof/>
+          <w:color w:val="000000" w:themeColor="text1"/>
+          <w:sz w:val="32"/>
+          <w:szCs w:val="32"/>
+        </w:rPr>
+        <w:t>📺</w:t>
+      </w:r>
+      <w:hyperlink r:id="rId18" w:tgtFrame="_new" w:history="1">
+        <w:r>
+          <w:rPr>
+            <w:rStyle w:val="Hyperlink"/>
+            <w:rFonts w:ascii="Times New Roman" w:hAnsi="Times New Roman" w:cs="Times New Roman"/>
+            <w:noProof/>
+            <w:sz w:val="32"/>
+            <w:szCs w:val="32"/>
+          </w:rPr>
+          <w:t>Watch here</w:t>
+        </w:r>
+      </w:hyperlink>
+    </w:p>
+    <w:p>
+      <w:pPr>
         <w:spacing w:line="360" w:lineRule="auto"/>
         <w:rPr>
           <w:rFonts w:ascii="Times New Roman" w:hAnsi="Times New Roman" w:cs="Times New Roman"/>
@@ -5555,17 +5416,7 @@
         </w:rPr>
         <w:t>📄</w:t>
       </w:r>
-      <w:r>
-        <w:rPr>
-          <w:rFonts w:ascii="Times New Roman" w:hAnsi="Times New Roman" w:cs="Times New Roman"/>
-          <w:noProof/>
-          <w:color w:val="000000" w:themeColor="text1"/>
-          <w:sz w:val="32"/>
-          <w:szCs w:val="32"/>
-        </w:rPr>
-        <w:t xml:space="preserve"> </w:t>
-      </w:r>
-      <w:hyperlink r:id="rId17" w:tgtFrame="_new" w:history="1">
+      <w:hyperlink r:id="rId19" w:tgtFrame="_new" w:history="1">
         <w:r>
           <w:rPr>
             <w:rStyle w:val="Hyperlink"/>
@@ -5637,17 +5488,7 @@
         </w:rPr>
         <w:t>📄</w:t>
       </w:r>
-      <w:r>
-        <w:rPr>
-          <w:rFonts w:ascii="Times New Roman" w:hAnsi="Times New Roman" w:cs="Times New Roman"/>
-          <w:noProof/>
-          <w:color w:val="000000" w:themeColor="text1"/>
-          <w:sz w:val="32"/>
-          <w:szCs w:val="32"/>
-        </w:rPr>
-        <w:t xml:space="preserve"> </w:t>
-      </w:r>
-      <w:hyperlink r:id="rId18" w:tgtFrame="_new" w:history="1">
+      <w:hyperlink r:id="rId20" w:tgtFrame="_new" w:history="1">
         <w:r>
           <w:rPr>
             <w:rStyle w:val="Hyperlink"/>
@@ -5994,12 +5835,12 @@
       </w:pPr>
     </w:p>
     <w:sectPr>
-      <w:headerReference w:type="even" r:id="rId19"/>
-      <w:headerReference w:type="default" r:id="rId20"/>
-      <w:footerReference w:type="even" r:id="rId21"/>
-      <w:footerReference w:type="default" r:id="rId22"/>
-      <w:headerReference w:type="first" r:id="rId23"/>
-      <w:footerReference w:type="first" r:id="rId24"/>
+      <w:headerReference w:type="even" r:id="rId21"/>
+      <w:headerReference w:type="default" r:id="rId22"/>
+      <w:footerReference w:type="even" r:id="rId23"/>
+      <w:footerReference w:type="default" r:id="rId24"/>
+      <w:headerReference w:type="first" r:id="rId25"/>
+      <w:footerReference w:type="first" r:id="rId26"/>
       <w:pgSz w:w="11906" w:h="16838"/>
       <w:pgMar w:top="1440" w:right="1440" w:bottom="1440" w:left="1701" w:header="709" w:footer="709" w:gutter="0"/>
       <w:cols w:space="708"/>
@@ -6109,7 +5950,7 @@
         <w:sz w:val="20"/>
         <w:szCs w:val="20"/>
       </w:rPr>
-      <w:t>1</w:t>
+      <w:t>17</w:t>
     </w:r>
     <w:r>
       <w:rPr>
@@ -6168,7 +6009,7 @@
       <w:rPr>
         <w:noProof/>
       </w:rPr>
-      <w:pict w14:anchorId="57BC70F9">
+      <w:pict w14:anchorId="1A80FB96">
         <v:shapetype id="_x0000_t136" coordsize="21600,21600" o:spt="136" adj="10800" path="m@7,l@8,m@5,21600l@6,21600e">
           <v:formulas>
             <v:f eqn="sum #0 0 10800"/>
@@ -6195,6 +6036,7 @@
         </v:shapetype>
         <v:shape id="PowerPlusWaterMarkObject407527454" o:spid="_x0000_s1026" type="#_x0000_t136" style="position:absolute;margin-left:0;margin-top:0;width:157.5pt;height:63pt;rotation:315;z-index:-251655168;mso-position-horizontal:center;mso-position-horizontal-relative:margin;mso-position-vertical:center;mso-position-vertical-relative:margin" o:allowincell="f" fillcolor="#6f6" stroked="f">
           <v:textpath style="font-family:&quot;Cascadia Code SemiBold&quot;;font-size:54pt" string="Nginx"/>
+          <w10:wrap anchorx="margin" anchory="margin"/>
         </v:shape>
       </w:pict>
     </w:r>
@@ -6212,7 +6054,7 @@
       <w:rPr>
         <w:noProof/>
       </w:rPr>
-      <w:pict w14:anchorId="0E13008C">
+      <w:pict w14:anchorId="61406DE7">
         <v:shapetype id="_x0000_t136" coordsize="21600,21600" o:spt="136" adj="10800" path="m@7,l@8,m@5,21600l@6,21600e">
           <v:formulas>
             <v:f eqn="sum #0 0 10800"/>
@@ -6239,6 +6081,7 @@
         </v:shapetype>
         <v:shape id="PowerPlusWaterMarkObject407527455" o:spid="_x0000_s1027" type="#_x0000_t136" style="position:absolute;margin-left:0;margin-top:0;width:157.5pt;height:63pt;rotation:315;z-index:-251653120;mso-position-horizontal:center;mso-position-horizontal-relative:margin;mso-position-vertical:center;mso-position-vertical-relative:margin" o:allowincell="f" fillcolor="#6f6" stroked="f">
           <v:textpath style="font-family:&quot;Cascadia Code SemiBold&quot;;font-size:54pt" string="Nginx"/>
+          <w10:wrap anchorx="margin" anchory="margin"/>
         </v:shape>
       </w:pict>
     </w:r>
@@ -6262,7 +6105,7 @@
       <w:rPr>
         <w:noProof/>
       </w:rPr>
-      <w:pict w14:anchorId="4158FE41">
+      <w:pict w14:anchorId="7FC51609">
         <v:shapetype id="_x0000_t136" coordsize="21600,21600" o:spt="136" adj="10800" path="m@7,l@8,m@5,21600l@6,21600e">
           <v:formulas>
             <v:f eqn="sum #0 0 10800"/>
@@ -6289,6 +6132,7 @@
         </v:shapetype>
         <v:shape id="PowerPlusWaterMarkObject407527453" o:spid="_x0000_s1025" type="#_x0000_t136" style="position:absolute;margin-left:0;margin-top:0;width:157.5pt;height:63pt;rotation:315;z-index:-251657216;mso-position-horizontal:center;mso-position-horizontal-relative:margin;mso-position-vertical:center;mso-position-vertical-relative:margin" o:allowincell="f" fillcolor="#6f6" stroked="f">
           <v:textpath style="font-family:&quot;Cascadia Code SemiBold&quot;;font-size:54pt" string="Nginx"/>
+          <w10:wrap anchorx="margin" anchory="margin"/>
         </v:shape>
       </w:pict>
     </w:r>
@@ -10486,103 +10330,103 @@
       </w:rPr>
     </w:lvl>
   </w:abstractNum>
-  <w:num w:numId="1" w16cid:durableId="886330452">
+  <w:num w:numId="1" w16cid:durableId="89352351">
     <w:abstractNumId w:val="5"/>
   </w:num>
-  <w:num w:numId="2" w16cid:durableId="271282833">
+  <w:num w:numId="2" w16cid:durableId="736325557">
     <w:abstractNumId w:val="17"/>
   </w:num>
-  <w:num w:numId="3" w16cid:durableId="989599551">
+  <w:num w:numId="3" w16cid:durableId="1712457268">
     <w:abstractNumId w:val="6"/>
   </w:num>
-  <w:num w:numId="4" w16cid:durableId="1068386886">
+  <w:num w:numId="4" w16cid:durableId="2034451308">
     <w:abstractNumId w:val="23"/>
   </w:num>
-  <w:num w:numId="5" w16cid:durableId="1718240044">
+  <w:num w:numId="5" w16cid:durableId="452289192">
     <w:abstractNumId w:val="3"/>
   </w:num>
-  <w:num w:numId="6" w16cid:durableId="873884245">
+  <w:num w:numId="6" w16cid:durableId="372929407">
     <w:abstractNumId w:val="19"/>
   </w:num>
-  <w:num w:numId="7" w16cid:durableId="1600337033">
+  <w:num w:numId="7" w16cid:durableId="2133401404">
     <w:abstractNumId w:val="27"/>
   </w:num>
-  <w:num w:numId="8" w16cid:durableId="1345133950">
+  <w:num w:numId="8" w16cid:durableId="1031152239">
     <w:abstractNumId w:val="10"/>
   </w:num>
-  <w:num w:numId="9" w16cid:durableId="2015497999">
+  <w:num w:numId="9" w16cid:durableId="2034837173">
     <w:abstractNumId w:val="32"/>
   </w:num>
-  <w:num w:numId="10" w16cid:durableId="161093216">
+  <w:num w:numId="10" w16cid:durableId="480272024">
     <w:abstractNumId w:val="24"/>
   </w:num>
-  <w:num w:numId="11" w16cid:durableId="988286961">
+  <w:num w:numId="11" w16cid:durableId="64643389">
     <w:abstractNumId w:val="13"/>
   </w:num>
-  <w:num w:numId="12" w16cid:durableId="1343124400">
+  <w:num w:numId="12" w16cid:durableId="207692760">
     <w:abstractNumId w:val="29"/>
   </w:num>
-  <w:num w:numId="13" w16cid:durableId="2062947612">
+  <w:num w:numId="13" w16cid:durableId="1482310065">
     <w:abstractNumId w:val="21"/>
   </w:num>
-  <w:num w:numId="14" w16cid:durableId="358356827">
+  <w:num w:numId="14" w16cid:durableId="1354838777">
     <w:abstractNumId w:val="15"/>
   </w:num>
-  <w:num w:numId="15" w16cid:durableId="6252358">
+  <w:num w:numId="15" w16cid:durableId="1516185035">
     <w:abstractNumId w:val="16"/>
   </w:num>
-  <w:num w:numId="16" w16cid:durableId="263266557">
+  <w:num w:numId="16" w16cid:durableId="915675354">
     <w:abstractNumId w:val="12"/>
   </w:num>
-  <w:num w:numId="17" w16cid:durableId="1661345866">
+  <w:num w:numId="17" w16cid:durableId="1718117139">
     <w:abstractNumId w:val="31"/>
   </w:num>
-  <w:num w:numId="18" w16cid:durableId="34934254">
+  <w:num w:numId="18" w16cid:durableId="1124883799">
     <w:abstractNumId w:val="25"/>
   </w:num>
-  <w:num w:numId="19" w16cid:durableId="1355157279">
+  <w:num w:numId="19" w16cid:durableId="201748153">
     <w:abstractNumId w:val="1"/>
   </w:num>
-  <w:num w:numId="20" w16cid:durableId="128326766">
+  <w:num w:numId="20" w16cid:durableId="252860988">
     <w:abstractNumId w:val="18"/>
   </w:num>
-  <w:num w:numId="21" w16cid:durableId="606743237">
+  <w:num w:numId="21" w16cid:durableId="1027683730">
     <w:abstractNumId w:val="30"/>
   </w:num>
-  <w:num w:numId="22" w16cid:durableId="1953784914">
+  <w:num w:numId="22" w16cid:durableId="527913419">
     <w:abstractNumId w:val="2"/>
   </w:num>
-  <w:num w:numId="23" w16cid:durableId="85544831">
+  <w:num w:numId="23" w16cid:durableId="1887715889">
     <w:abstractNumId w:val="20"/>
   </w:num>
-  <w:num w:numId="24" w16cid:durableId="1399522958">
+  <w:num w:numId="24" w16cid:durableId="157619294">
     <w:abstractNumId w:val="9"/>
   </w:num>
-  <w:num w:numId="25" w16cid:durableId="1654677616">
+  <w:num w:numId="25" w16cid:durableId="629022154">
     <w:abstractNumId w:val="28"/>
   </w:num>
-  <w:num w:numId="26" w16cid:durableId="1343240217">
+  <w:num w:numId="26" w16cid:durableId="1541631637">
     <w:abstractNumId w:val="4"/>
   </w:num>
-  <w:num w:numId="27" w16cid:durableId="20281616">
+  <w:num w:numId="27" w16cid:durableId="663437344">
     <w:abstractNumId w:val="26"/>
   </w:num>
-  <w:num w:numId="28" w16cid:durableId="82845072">
+  <w:num w:numId="28" w16cid:durableId="189537276">
     <w:abstractNumId w:val="22"/>
   </w:num>
-  <w:num w:numId="29" w16cid:durableId="1405183721">
+  <w:num w:numId="29" w16cid:durableId="1626960699">
     <w:abstractNumId w:val="7"/>
   </w:num>
-  <w:num w:numId="30" w16cid:durableId="824278555">
+  <w:num w:numId="30" w16cid:durableId="1743747520">
     <w:abstractNumId w:val="8"/>
   </w:num>
-  <w:num w:numId="31" w16cid:durableId="1338382004">
+  <w:num w:numId="31" w16cid:durableId="473450979">
     <w:abstractNumId w:val="14"/>
   </w:num>
-  <w:num w:numId="32" w16cid:durableId="1982029222">
+  <w:num w:numId="32" w16cid:durableId="280190442">
     <w:abstractNumId w:val="0"/>
   </w:num>
-  <w:num w:numId="33" w16cid:durableId="1702977667">
+  <w:num w:numId="33" w16cid:durableId="1735736700">
     <w:abstractNumId w:val="11"/>
   </w:num>
 </w:numbering>
@@ -10598,7 +10442,6 @@
         <w:sz w:val="22"/>
         <w:szCs w:val="22"/>
         <w:lang w:val="en-IN" w:eastAsia="en-US" w:bidi="ar-SA"/>
-        <w14:ligatures w14:val="standardContextual"/>
       </w:rPr>
     </w:rPrDefault>
     <w:pPrDefault>
@@ -10988,6 +10831,7 @@
   <w:style w:type="paragraph" w:default="1" w:styleId="Normal">
     <w:name w:val="Normal"/>
     <w:qFormat/>
+    <w:rsid w:val="008161A7"/>
   </w:style>
   <w:style w:type="paragraph" w:styleId="Heading1">
     <w:name w:val="heading 1"/>
@@ -11191,6 +11035,7 @@
   <w:style w:type="character" w:default="1" w:styleId="DefaultParagraphFont">
     <w:name w:val="Default Paragraph Font"/>
     <w:uiPriority w:val="1"/>
+    <w:semiHidden/>
     <w:unhideWhenUsed/>
   </w:style>
   <w:style w:type="table" w:default="1" w:styleId="TableNormal">
@@ -11567,8 +11412,8 @@
       </w:tblBorders>
     </w:tblPr>
   </w:style>
-  <w:style w:type="table" w:styleId="GridTable4">
-    <w:name w:val="Grid Table 4"/>
+  <w:style w:type="table" w:customStyle="1" w:styleId="GridTable41">
+    <w:name w:val="Grid Table 41"/>
     <w:basedOn w:val="TableNormal"/>
     <w:uiPriority w:val="49"/>
     <w:rsid w:val="00A5382E"/>
@@ -11643,8 +11488,8 @@
       </w:tcPr>
     </w:tblStylePr>
   </w:style>
-  <w:style w:type="table" w:styleId="GridTable3">
-    <w:name w:val="Grid Table 3"/>
+  <w:style w:type="table" w:customStyle="1" w:styleId="GridTable31">
+    <w:name w:val="Grid Table 31"/>
     <w:basedOn w:val="TableNormal"/>
     <w:uiPriority w:val="48"/>
     <w:rsid w:val="00A5382E"/>
@@ -11795,7 +11640,6 @@
       <w:sz w:val="24"/>
       <w:szCs w:val="24"/>
       <w:lang w:eastAsia="en-IN"/>
-      <w14:ligatures w14:val="none"/>
     </w:rPr>
   </w:style>
   <w:style w:type="character" w:styleId="Hyperlink">
@@ -11809,8 +11653,8 @@
       <w:u w:val="single"/>
     </w:rPr>
   </w:style>
-  <w:style w:type="character" w:styleId="UnresolvedMention">
-    <w:name w:val="Unresolved Mention"/>
+  <w:style w:type="character" w:customStyle="1" w:styleId="UnresolvedMention1">
+    <w:name w:val="Unresolved Mention1"/>
     <w:basedOn w:val="DefaultParagraphFont"/>
     <w:uiPriority w:val="99"/>
     <w:semiHidden/>
@@ -11855,6 +11699,36 @@
       <w:rFonts w:ascii="Courier New" w:eastAsia="Times New Roman" w:hAnsi="Courier New" w:cs="Courier New"/>
       <w:sz w:val="20"/>
       <w:szCs w:val="20"/>
+    </w:rPr>
+  </w:style>
+  <w:style w:type="paragraph" w:styleId="BalloonText">
+    <w:name w:val="Balloon Text"/>
+    <w:basedOn w:val="Normal"/>
+    <w:link w:val="BalloonTextChar"/>
+    <w:uiPriority w:val="99"/>
+    <w:semiHidden/>
+    <w:unhideWhenUsed/>
+    <w:rsid w:val="00CD7D19"/>
+    <w:pPr>
+      <w:spacing w:after="0" w:line="240" w:lineRule="auto"/>
+    </w:pPr>
+    <w:rPr>
+      <w:rFonts w:ascii="Tahoma" w:hAnsi="Tahoma" w:cs="Tahoma"/>
+      <w:sz w:val="16"/>
+      <w:szCs w:val="16"/>
+    </w:rPr>
+  </w:style>
+  <w:style w:type="character" w:customStyle="1" w:styleId="BalloonTextChar">
+    <w:name w:val="Balloon Text Char"/>
+    <w:basedOn w:val="DefaultParagraphFont"/>
+    <w:link w:val="BalloonText"/>
+    <w:uiPriority w:val="99"/>
+    <w:semiHidden/>
+    <w:rsid w:val="00CD7D19"/>
+    <w:rPr>
+      <w:rFonts w:ascii="Tahoma" w:hAnsi="Tahoma" w:cs="Tahoma"/>
+      <w:sz w:val="16"/>
+      <w:szCs w:val="16"/>
     </w:rPr>
   </w:style>
 </w:styles>
@@ -11903,7 +11777,7 @@
     </a:clrScheme>
     <a:fontScheme name="Office">
       <a:majorFont>
-        <a:latin typeface="Calibri Light" panose="020F0302020204030204"/>
+        <a:latin typeface="Calibri Light"/>
         <a:ea typeface=""/>
         <a:cs typeface=""/>
         <a:font script="Jpan" typeface="游ゴシック Light"/>
@@ -11955,7 +11829,7 @@
         <a:font script="Tfng" typeface="Ebrima"/>
       </a:majorFont>
       <a:minorFont>
-        <a:latin typeface="Calibri" panose="020F0502020204030204"/>
+        <a:latin typeface="Calibri"/>
         <a:ea typeface=""/>
         <a:cs typeface=""/>
         <a:font script="Jpan" typeface="游ゴシック"/>

</xml_diff>